<commit_message>
all three strips working in k5
</commit_message>
<xml_diff>
--- a/HackForms/Processing/Feedback Form 5.docx
+++ b/HackForms/Processing/Feedback Form 5.docx
@@ -15,6 +15,7 @@
         <w:rPr>
           <w:noProof/>
           <w:color w:val="auto"/>
+          <w:lang w:val="en-IN" w:eastAsia="en-IN"/>
         </w:rPr>
         <mc:AlternateContent>
           <mc:Choice Requires="wps">
@@ -97,7 +98,7 @@
               </wp:anchor>
             </w:drawing>
           </mc:Choice>
-          <mc:Fallback xmlns:cx="http://schemas.microsoft.com/office/drawing/2014/chartex" xmlns:cx1="http://schemas.microsoft.com/office/drawing/2015/9/8/chartex" xmlns:cx2="http://schemas.microsoft.com/office/drawing/2015/10/21/chartex" xmlns:cx3="http://schemas.microsoft.com/office/drawing/2016/5/9/chartex" xmlns:cx4="http://schemas.microsoft.com/office/drawing/2016/5/10/chartex" xmlns:cx5="http://schemas.microsoft.com/office/drawing/2016/5/11/chartex" xmlns:cx6="http://schemas.microsoft.com/office/drawing/2016/5/12/chartex" xmlns:cx7="http://schemas.microsoft.com/office/drawing/2016/5/13/chartex" xmlns:cx8="http://schemas.microsoft.com/office/drawing/2016/5/14/chartex" xmlns:aink="http://schemas.microsoft.com/office/drawing/2016/ink" xmlns:am3d="http://schemas.microsoft.com/office/drawing/2017/model3d" xmlns:w16cid="http://schemas.microsoft.com/office/word/2016/wordml/cid" xmlns:w16se="http://schemas.microsoft.com/office/word/2015/wordml/symex">
+          <mc:Fallback xmlns:w16se="http://schemas.microsoft.com/office/word/2015/wordml/symex" xmlns:w16cid="http://schemas.microsoft.com/office/word/2016/wordml/cid" xmlns:am3d="http://schemas.microsoft.com/office/drawing/2017/model3d" xmlns:aink="http://schemas.microsoft.com/office/drawing/2016/ink" xmlns:cx8="http://schemas.microsoft.com/office/drawing/2016/5/14/chartex" xmlns:cx7="http://schemas.microsoft.com/office/drawing/2016/5/13/chartex" xmlns:cx6="http://schemas.microsoft.com/office/drawing/2016/5/12/chartex" xmlns:cx5="http://schemas.microsoft.com/office/drawing/2016/5/11/chartex" xmlns:cx4="http://schemas.microsoft.com/office/drawing/2016/5/10/chartex" xmlns:cx3="http://schemas.microsoft.com/office/drawing/2016/5/9/chartex" xmlns:cx2="http://schemas.microsoft.com/office/drawing/2015/10/21/chartex" xmlns:cx1="http://schemas.microsoft.com/office/drawing/2015/9/8/chartex" xmlns:cx="http://schemas.microsoft.com/office/drawing/2014/chartex">
             <w:pict>
               <v:shapetype w14:anchorId="0BC8240B" id="_x0000_t202" coordsize="21600,21600" o:spt="202" path="m,l,21600r21600,l21600,xe">
                 <v:stroke joinstyle="miter"/>
@@ -139,6 +140,7 @@
         <w:rPr>
           <w:noProof/>
           <w:color w:val="auto"/>
+          <w:lang w:val="en-IN" w:eastAsia="en-IN"/>
         </w:rPr>
         <mc:AlternateContent>
           <mc:Choice Requires="wps">
@@ -235,10 +237,10 @@
     <w:p/>
     <w:p/>
     <w:p>
-      <w:bookmarkStart w:id="0" w:name="_GoBack"/>
       <w:r>
         <w:rPr>
           <w:noProof/>
+          <w:lang w:val="en-IN" w:eastAsia="en-IN"/>
         </w:rPr>
         <mc:AlternateContent>
           <mc:Choice Requires="wps">
@@ -318,10 +320,10 @@
           </mc:Fallback>
         </mc:AlternateContent>
       </w:r>
-      <w:bookmarkEnd w:id="0"/>
       <w:r>
         <w:rPr>
           <w:noProof/>
+          <w:lang w:val="en-IN" w:eastAsia="en-IN"/>
         </w:rPr>
         <mc:AlternateContent>
           <mc:Choice Requires="wps">
@@ -442,6 +444,7 @@
       <w:r>
         <w:rPr>
           <w:noProof/>
+          <w:lang w:val="en-IN" w:eastAsia="en-IN"/>
         </w:rPr>
         <mc:AlternateContent>
           <mc:Choice Requires="wps">
@@ -539,6 +542,7 @@
       <w:r>
         <w:rPr>
           <w:noProof/>
+          <w:lang w:val="en-IN" w:eastAsia="en-IN"/>
         </w:rPr>
         <mc:AlternateContent>
           <mc:Choice Requires="wps">
@@ -655,6 +659,7 @@
       <w:r>
         <w:rPr>
           <w:noProof/>
+          <w:lang w:val="en-IN" w:eastAsia="en-IN"/>
         </w:rPr>
         <mc:AlternateContent>
           <mc:Choice Requires="wps">
@@ -772,6 +777,7 @@
       <w:r>
         <w:rPr>
           <w:noProof/>
+          <w:lang w:val="en-IN" w:eastAsia="en-IN"/>
         </w:rPr>
         <mc:AlternateContent>
           <mc:Choice Requires="wps">
@@ -854,6 +860,7 @@
       <w:r>
         <w:rPr>
           <w:noProof/>
+          <w:lang w:val="en-IN" w:eastAsia="en-IN"/>
         </w:rPr>
         <mc:AlternateContent>
           <mc:Choice Requires="wps">
@@ -960,22 +967,23 @@
       <w:r>
         <w:rPr>
           <w:noProof/>
+          <w:lang w:val="en-IN" w:eastAsia="en-IN"/>
         </w:rPr>
         <mc:AlternateContent>
           <mc:Choice Requires="wps">
             <w:drawing>
-              <wp:anchor distT="0" distB="0" distL="114300" distR="114300" simplePos="0" relativeHeight="251692032" behindDoc="0" locked="0" layoutInCell="1" allowOverlap="1" wp14:anchorId="02253FA8" wp14:editId="6F1FC15B">
+              <wp:anchor distT="0" distB="0" distL="114300" distR="114300" simplePos="0" relativeHeight="251687936" behindDoc="0" locked="0" layoutInCell="1" allowOverlap="1" wp14:anchorId="3A29CC49" wp14:editId="08FCF291">
                 <wp:simplePos x="0" y="0"/>
                 <wp:positionH relativeFrom="margin">
-                  <wp:posOffset>5840730</wp:posOffset>
+                  <wp:posOffset>3947160</wp:posOffset>
                 </wp:positionH>
                 <wp:positionV relativeFrom="paragraph">
-                  <wp:posOffset>305131</wp:posOffset>
+                  <wp:posOffset>309880</wp:posOffset>
                 </wp:positionV>
                 <wp:extent cx="266700" cy="259080"/>
                 <wp:effectExtent l="0" t="0" r="19050" b="26670"/>
                 <wp:wrapNone/>
-                <wp:docPr id="14" name="Rectangle 14"/>
+                <wp:docPr id="12" name="Rectangle 12"/>
                 <wp:cNvGraphicFramePr/>
                 <a:graphic xmlns:a="http://schemas.openxmlformats.org/drawingml/2006/main">
                   <a:graphicData uri="http://schemas.microsoft.com/office/word/2010/wordprocessingShape">
@@ -1034,7 +1042,7 @@
           </mc:Choice>
           <mc:Fallback>
             <w:pict>
-              <v:rect w14:anchorId="2E248CE0" id="Rectangle 14" o:spid="_x0000_s1026" style="position:absolute;margin-left:459.9pt;margin-top:24.05pt;width:21pt;height:20.4pt;z-index:251692032;visibility:visible;mso-wrap-style:square;mso-width-percent:0;mso-height-percent:0;mso-wrap-distance-left:9pt;mso-wrap-distance-top:0;mso-wrap-distance-right:9pt;mso-wrap-distance-bottom:0;mso-position-horizontal:absolute;mso-position-horizontal-relative:margin;mso-position-vertical:absolute;mso-position-vertical-relative:text;mso-width-percent:0;mso-height-percent:0;mso-width-relative:margin;mso-height-relative:margin;v-text-anchor:middle" o:gfxdata="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" fillcolor="white [3212]" strokecolor="black [3213]" strokeweight="2pt">
+              <v:rect w14:anchorId="630C6CE5" id="Rectangle 12" o:spid="_x0000_s1026" style="position:absolute;margin-left:310.8pt;margin-top:24.4pt;width:21pt;height:20.4pt;z-index:251687936;visibility:visible;mso-wrap-style:square;mso-width-percent:0;mso-height-percent:0;mso-wrap-distance-left:9pt;mso-wrap-distance-top:0;mso-wrap-distance-right:9pt;mso-wrap-distance-bottom:0;mso-position-horizontal:absolute;mso-position-horizontal-relative:margin;mso-position-vertical:absolute;mso-position-vertical-relative:text;mso-width-percent:0;mso-height-percent:0;mso-width-relative:margin;mso-height-relative:margin;v-text-anchor:middle" o:gfxdata="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" fillcolor="white [3212]" strokecolor="black [3213]" strokeweight="2pt">
                 <w10:wrap anchorx="margin"/>
               </v:rect>
             </w:pict>
@@ -1044,17 +1052,18 @@
       <w:r>
         <w:rPr>
           <w:noProof/>
+          <w:lang w:val="en-IN" w:eastAsia="en-IN"/>
         </w:rPr>
         <mc:AlternateContent>
           <mc:Choice Requires="wps">
             <w:drawing>
-              <wp:anchor distT="0" distB="0" distL="114300" distR="114300" simplePos="0" relativeHeight="251689984" behindDoc="0" locked="0" layoutInCell="1" allowOverlap="1" wp14:anchorId="54BE832B" wp14:editId="3A1B71D1">
+              <wp:anchor distT="0" distB="0" distL="114300" distR="114300" simplePos="0" relativeHeight="251689984" behindDoc="0" locked="0" layoutInCell="1" allowOverlap="1" wp14:anchorId="54BE832B" wp14:editId="28E817C2">
                 <wp:simplePos x="0" y="0"/>
                 <wp:positionH relativeFrom="margin">
-                  <wp:posOffset>4648200</wp:posOffset>
+                  <wp:posOffset>4960620</wp:posOffset>
                 </wp:positionH>
                 <wp:positionV relativeFrom="paragraph">
-                  <wp:posOffset>305739</wp:posOffset>
+                  <wp:posOffset>305435</wp:posOffset>
                 </wp:positionV>
                 <wp:extent cx="266700" cy="259080"/>
                 <wp:effectExtent l="0" t="0" r="19050" b="26670"/>
@@ -1118,7 +1127,7 @@
           </mc:Choice>
           <mc:Fallback>
             <w:pict>
-              <v:rect w14:anchorId="49DEBA77" id="Rectangle 13" o:spid="_x0000_s1026" style="position:absolute;margin-left:366pt;margin-top:24.05pt;width:21pt;height:20.4pt;z-index:251689984;visibility:visible;mso-wrap-style:square;mso-width-percent:0;mso-height-percent:0;mso-wrap-distance-left:9pt;mso-wrap-distance-top:0;mso-wrap-distance-right:9pt;mso-wrap-distance-bottom:0;mso-position-horizontal:absolute;mso-position-horizontal-relative:margin;mso-position-vertical:absolute;mso-position-vertical-relative:text;mso-width-percent:0;mso-height-percent:0;mso-width-relative:margin;mso-height-relative:margin;v-text-anchor:middle" o:gfxdata="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" fillcolor="white [3212]" strokecolor="black [3213]" strokeweight="2pt">
+              <v:rect w14:anchorId="0B24D2E6" id="Rectangle 13" o:spid="_x0000_s1026" style="position:absolute;margin-left:390.6pt;margin-top:24.05pt;width:21pt;height:20.4pt;z-index:251689984;visibility:visible;mso-wrap-style:square;mso-width-percent:0;mso-height-percent:0;mso-wrap-distance-left:9pt;mso-wrap-distance-top:0;mso-wrap-distance-right:9pt;mso-wrap-distance-bottom:0;mso-position-horizontal:absolute;mso-position-horizontal-relative:margin;mso-position-vertical:absolute;mso-position-vertical-relative:text;mso-width-percent:0;mso-height-percent:0;mso-width-relative:margin;mso-height-relative:margin;v-text-anchor:middle" o:gfxdata="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" fillcolor="white [3212]" strokecolor="black [3213]" strokeweight="2pt">
                 <w10:wrap anchorx="margin"/>
               </v:rect>
             </w:pict>
@@ -1128,22 +1137,23 @@
       <w:r>
         <w:rPr>
           <w:noProof/>
+          <w:lang w:val="en-IN" w:eastAsia="en-IN"/>
         </w:rPr>
         <mc:AlternateContent>
           <mc:Choice Requires="wps">
             <w:drawing>
-              <wp:anchor distT="0" distB="0" distL="114300" distR="114300" simplePos="0" relativeHeight="251687936" behindDoc="0" locked="0" layoutInCell="1" allowOverlap="1" wp14:anchorId="3A29CC49" wp14:editId="047A4DFA">
+              <wp:anchor distT="0" distB="0" distL="114300" distR="114300" simplePos="0" relativeHeight="251692032" behindDoc="0" locked="0" layoutInCell="1" allowOverlap="1" wp14:anchorId="02253FA8" wp14:editId="2C155541">
                 <wp:simplePos x="0" y="0"/>
                 <wp:positionH relativeFrom="margin">
-                  <wp:posOffset>3604260</wp:posOffset>
+                  <wp:posOffset>6130290</wp:posOffset>
                 </wp:positionH>
                 <wp:positionV relativeFrom="paragraph">
-                  <wp:posOffset>302564</wp:posOffset>
+                  <wp:posOffset>297180</wp:posOffset>
                 </wp:positionV>
                 <wp:extent cx="266700" cy="259080"/>
                 <wp:effectExtent l="0" t="0" r="19050" b="26670"/>
                 <wp:wrapNone/>
-                <wp:docPr id="12" name="Rectangle 12"/>
+                <wp:docPr id="14" name="Rectangle 14"/>
                 <wp:cNvGraphicFramePr/>
                 <a:graphic xmlns:a="http://schemas.openxmlformats.org/drawingml/2006/main">
                   <a:graphicData uri="http://schemas.microsoft.com/office/word/2010/wordprocessingShape">
@@ -1202,7 +1212,7 @@
           </mc:Choice>
           <mc:Fallback>
             <w:pict>
-              <v:rect w14:anchorId="165BF038" id="Rectangle 12" o:spid="_x0000_s1026" style="position:absolute;margin-left:283.8pt;margin-top:23.8pt;width:21pt;height:20.4pt;z-index:251687936;visibility:visible;mso-wrap-style:square;mso-width-percent:0;mso-height-percent:0;mso-wrap-distance-left:9pt;mso-wrap-distance-top:0;mso-wrap-distance-right:9pt;mso-wrap-distance-bottom:0;mso-position-horizontal:absolute;mso-position-horizontal-relative:margin;mso-position-vertical:absolute;mso-position-vertical-relative:text;mso-width-percent:0;mso-height-percent:0;mso-width-relative:margin;mso-height-relative:margin;v-text-anchor:middle" o:gfxdata="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" fillcolor="white [3212]" strokecolor="black [3213]" strokeweight="2pt">
+              <v:rect w14:anchorId="7B0F21B3" id="Rectangle 14" o:spid="_x0000_s1026" style="position:absolute;margin-left:482.7pt;margin-top:23.4pt;width:21pt;height:20.4pt;z-index:251692032;visibility:visible;mso-wrap-style:square;mso-width-percent:0;mso-height-percent:0;mso-wrap-distance-left:9pt;mso-wrap-distance-top:0;mso-wrap-distance-right:9pt;mso-wrap-distance-bottom:0;mso-position-horizontal:absolute;mso-position-horizontal-relative:margin;mso-position-vertical:absolute;mso-position-vertical-relative:text;mso-width-percent:0;mso-height-percent:0;mso-width-relative:margin;mso-height-relative:margin;v-text-anchor:middle" o:gfxdata="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" fillcolor="white [3212]" strokecolor="black [3213]" strokeweight="2pt">
                 <w10:wrap anchorx="margin"/>
               </v:rect>
             </w:pict>
@@ -1212,6 +1222,7 @@
       <w:r>
         <w:rPr>
           <w:noProof/>
+          <w:lang w:val="en-IN" w:eastAsia="en-IN"/>
         </w:rPr>
         <mc:AlternateContent>
           <mc:Choice Requires="wps">
@@ -1438,6 +1449,7 @@
       <w:r>
         <w:rPr>
           <w:noProof/>
+          <w:lang w:val="en-IN" w:eastAsia="en-IN"/>
         </w:rPr>
         <mc:AlternateContent>
           <mc:Choice Requires="wps">
@@ -1509,6 +1521,7 @@
       <w:r>
         <w:rPr>
           <w:noProof/>
+          <w:lang w:val="en-IN" w:eastAsia="en-IN"/>
         </w:rPr>
         <mc:AlternateContent>
           <mc:Choice Requires="wps">
@@ -1582,6 +1595,13 @@
           <w:sz w:val="28"/>
           <w:szCs w:val="28"/>
         </w:rPr>
+        <w:t xml:space="preserve">       </w:t>
+      </w:r>
+      <w:r>
+        <w:rPr>
+          <w:sz w:val="28"/>
+          <w:szCs w:val="28"/>
+        </w:rPr>
         <w:t>Age</w:t>
       </w:r>
       <w:r>
@@ -1589,7 +1609,14 @@
           <w:sz w:val="28"/>
           <w:szCs w:val="28"/>
         </w:rPr>
-        <w:t>:   0-18</w:t>
+        <w:t xml:space="preserve">:   </w:t>
+      </w:r>
+      <w:r>
+        <w:rPr>
+          <w:sz w:val="28"/>
+          <w:szCs w:val="28"/>
+        </w:rPr>
+        <w:t xml:space="preserve">  0-18</w:t>
       </w:r>
       <w:r>
         <w:rPr>
@@ -1597,6 +1624,7 @@
           <w:szCs w:val="28"/>
         </w:rPr>
         <w:tab/>
+        <w:t xml:space="preserve">         18-40</w:t>
       </w:r>
       <w:r>
         <w:rPr>
@@ -1604,22 +1632,23 @@
           <w:szCs w:val="28"/>
         </w:rPr>
         <w:tab/>
-        <w:t>18-40</w:t>
-      </w:r>
-      <w:r>
-        <w:rPr>
-          <w:sz w:val="28"/>
-          <w:szCs w:val="28"/>
-        </w:rPr>
-        <w:tab/>
-      </w:r>
-      <w:r>
-        <w:rPr>
-          <w:sz w:val="28"/>
-          <w:szCs w:val="28"/>
-        </w:rPr>
-        <w:tab/>
-        <w:t xml:space="preserve"> 40 above  </w:t>
+        <w:t xml:space="preserve">         </w:t>
+      </w:r>
+      <w:bookmarkStart w:id="0" w:name="_GoBack"/>
+      <w:bookmarkEnd w:id="0"/>
+      <w:r>
+        <w:rPr>
+          <w:sz w:val="28"/>
+          <w:szCs w:val="28"/>
+        </w:rPr>
+        <w:t xml:space="preserve"> </w:t>
+      </w:r>
+      <w:r>
+        <w:rPr>
+          <w:sz w:val="28"/>
+          <w:szCs w:val="28"/>
+        </w:rPr>
+        <w:t xml:space="preserve">40 above  </w:t>
       </w:r>
     </w:p>
     <w:p>
@@ -1633,6 +1662,7 @@
       <w:r>
         <w:rPr>
           <w:noProof/>
+          <w:lang w:val="en-IN" w:eastAsia="en-IN"/>
         </w:rPr>
         <mc:AlternateContent>
           <mc:Choice Requires="wps">
@@ -1704,6 +1734,7 @@
       <w:r>
         <w:rPr>
           <w:noProof/>
+          <w:lang w:val="en-IN" w:eastAsia="en-IN"/>
         </w:rPr>
         <mc:AlternateContent>
           <mc:Choice Requires="wps">
@@ -1775,6 +1806,7 @@
       <w:r>
         <w:rPr>
           <w:noProof/>
+          <w:lang w:val="en-IN" w:eastAsia="en-IN"/>
         </w:rPr>
         <mc:AlternateContent>
           <mc:Choice Requires="wps">
@@ -1965,6 +1997,7 @@
       <w:r>
         <w:rPr>
           <w:noProof/>
+          <w:lang w:val="en-IN" w:eastAsia="en-IN"/>
         </w:rPr>
         <mc:AlternateContent>
           <mc:Choice Requires="wps">
@@ -2049,6 +2082,7 @@
       <w:r>
         <w:rPr>
           <w:noProof/>
+          <w:lang w:val="en-IN" w:eastAsia="en-IN"/>
         </w:rPr>
         <mc:AlternateContent>
           <mc:Choice Requires="wps">
@@ -2133,6 +2167,7 @@
       <w:r>
         <w:rPr>
           <w:noProof/>
+          <w:lang w:val="en-IN" w:eastAsia="en-IN"/>
         </w:rPr>
         <mc:AlternateContent>
           <mc:Choice Requires="wps">
@@ -2217,6 +2252,7 @@
       <w:r>
         <w:rPr>
           <w:noProof/>
+          <w:lang w:val="en-IN" w:eastAsia="en-IN"/>
         </w:rPr>
         <mc:AlternateContent>
           <mc:Choice Requires="wps">
@@ -2331,6 +2367,7 @@
       <w:r>
         <w:rPr>
           <w:noProof/>
+          <w:lang w:val="en-IN" w:eastAsia="en-IN"/>
         </w:rPr>
         <mc:AlternateContent>
           <mc:Choice Requires="wps">
@@ -2402,6 +2439,7 @@
       <w:r>
         <w:rPr>
           <w:noProof/>
+          <w:lang w:val="en-IN" w:eastAsia="en-IN"/>
         </w:rPr>
         <mc:AlternateContent>
           <mc:Choice Requires="wps">
@@ -2473,6 +2511,7 @@
       <w:r>
         <w:rPr>
           <w:noProof/>
+          <w:lang w:val="en-IN" w:eastAsia="en-IN"/>
         </w:rPr>
         <mc:AlternateContent>
           <mc:Choice Requires="wps">

</xml_diff>